<commit_message>
Updates the interview record with English version.
</commit_message>
<xml_diff>
--- a/sprint/sprint3/Sprint3interview（1）.docx
+++ b/sprint/sprint3/Sprint3interview（1）.docx
@@ -1,13 +1,11 @@
 
 <file path=word/document.xml><?xml version="1.0" encoding="utf-8"?>
-<w:document xmlns:wpc="http://schemas.microsoft.com/office/word/2010/wordprocessingCanvas" xmlns:mc="http://schemas.openxmlformats.org/markup-compatibility/2006" xmlns:o="urn:schemas-microsoft-com:office:office" xmlns:r="http://schemas.openxmlformats.org/officeDocument/2006/relationships" xmlns:m="http://schemas.openxmlformats.org/officeDocument/2006/math" xmlns:v="urn:schemas-microsoft-com:vml" xmlns:wp14="http://schemas.microsoft.com/office/word/2010/wordprocessingDrawing" xmlns:wp="http://schemas.openxmlformats.org/drawingml/2006/wordprocessingDrawing" xmlns:w="http://schemas.openxmlformats.org/wordprocessingml/2006/main" xmlns:w14="http://schemas.microsoft.com/office/word/2010/wordml" xmlns:w10="urn:schemas-microsoft-com:office:word" xmlns:w15="http://schemas.microsoft.com/office/word/2012/wordml" xmlns:wpg="http://schemas.microsoft.com/office/word/2010/wordprocessingGroup" xmlns:wpi="http://schemas.microsoft.com/office/word/2010/wordprocessingInk" xmlns:wne="http://schemas.microsoft.com/office/word/2006/wordml" xmlns:wps="http://schemas.microsoft.com/office/word/2010/wordprocessingShape" xmlns:wpsCustomData="http://www.wps.cn/officeDocument/2013/wpsCustomData" mc:Ignorable="w14 w15 wp14">
+<w:document xmlns:wpc="http://schemas.microsoft.com/office/word/2010/wordprocessingCanvas" xmlns:cx="http://schemas.microsoft.com/office/drawing/2014/chartex" xmlns:cx1="http://schemas.microsoft.com/office/drawing/2015/9/8/chartex" xmlns:cx2="http://schemas.microsoft.com/office/drawing/2015/10/21/chartex" xmlns:cx3="http://schemas.microsoft.com/office/drawing/2016/5/9/chartex" xmlns:cx4="http://schemas.microsoft.com/office/drawing/2016/5/10/chartex" xmlns:cx5="http://schemas.microsoft.com/office/drawing/2016/5/11/chartex" xmlns:cx6="http://schemas.microsoft.com/office/drawing/2016/5/12/chartex" xmlns:cx7="http://schemas.microsoft.com/office/drawing/2016/5/13/chartex" xmlns:cx8="http://schemas.microsoft.com/office/drawing/2016/5/14/chartex" xmlns:mc="http://schemas.openxmlformats.org/markup-compatibility/2006" xmlns:aink="http://schemas.microsoft.com/office/drawing/2016/ink" xmlns:am3d="http://schemas.microsoft.com/office/drawing/2017/model3d" xmlns:o="urn:schemas-microsoft-com:office:office" xmlns:r="http://schemas.openxmlformats.org/officeDocument/2006/relationships" xmlns:m="http://schemas.openxmlformats.org/officeDocument/2006/math" xmlns:v="urn:schemas-microsoft-com:vml" xmlns:wp14="http://schemas.microsoft.com/office/word/2010/wordprocessingDrawing" xmlns:wp="http://schemas.openxmlformats.org/drawingml/2006/wordprocessingDrawing" xmlns:w10="urn:schemas-microsoft-com:office:word" xmlns:w="http://schemas.openxmlformats.org/wordprocessingml/2006/main" xmlns:w14="http://schemas.microsoft.com/office/word/2010/wordml" xmlns:w15="http://schemas.microsoft.com/office/word/2012/wordml" xmlns:w16cex="http://schemas.microsoft.com/office/word/2018/wordml/cex" xmlns:w16cid="http://schemas.microsoft.com/office/word/2016/wordml/cid" xmlns:w16="http://schemas.microsoft.com/office/word/2018/wordml" xmlns:w16sdtdh="http://schemas.microsoft.com/office/word/2020/wordml/sdtdatahash" xmlns:w16se="http://schemas.microsoft.com/office/word/2015/wordml/symex" xmlns:wpg="http://schemas.microsoft.com/office/word/2010/wordprocessingGroup" xmlns:wpi="http://schemas.microsoft.com/office/word/2010/wordprocessingInk" xmlns:wne="http://schemas.microsoft.com/office/word/2006/wordml" xmlns:wps="http://schemas.microsoft.com/office/word/2010/wordprocessingShape" mc:Ignorable="w14 w15 w16se w16cid w16 w16cex w16sdtdh wp14">
   <w:body>
     <w:p>
       <w:pPr>
-        <w:ind w:firstLine="3150" w:firstLineChars="1500"/>
+        <w:ind w:firstLineChars="1500" w:firstLine="3150"/>
       </w:pPr>
-      <w:bookmarkStart w:id="0" w:name="_GoBack"/>
-      <w:bookmarkEnd w:id="0"/>
       <w:r>
         <w:rPr>
           <w:rFonts w:hint="eastAsia"/>
@@ -17,48 +15,17 @@
     </w:p>
     <w:tbl>
       <w:tblPr>
-        <w:tblStyle w:val="3"/>
+        <w:tblStyle w:val="a3"/>
         <w:tblW w:w="0" w:type="auto"/>
-        <w:tblInd w:w="0" w:type="dxa"/>
-        <w:tblBorders>
-          <w:top w:val="single" w:color="auto" w:sz="4" w:space="0"/>
-          <w:left w:val="single" w:color="auto" w:sz="4" w:space="0"/>
-          <w:bottom w:val="single" w:color="auto" w:sz="4" w:space="0"/>
-          <w:right w:val="single" w:color="auto" w:sz="4" w:space="0"/>
-          <w:insideH w:val="single" w:color="auto" w:sz="4" w:space="0"/>
-          <w:insideV w:val="single" w:color="auto" w:sz="4" w:space="0"/>
-        </w:tblBorders>
-        <w:tblLayout w:type="autofit"/>
-        <w:tblCellMar>
-          <w:top w:w="0" w:type="dxa"/>
-          <w:left w:w="108" w:type="dxa"/>
-          <w:bottom w:w="0" w:type="dxa"/>
-          <w:right w:w="108" w:type="dxa"/>
-        </w:tblCellMar>
+        <w:tblLook w:val="04A0" w:firstRow="1" w:lastRow="0" w:firstColumn="1" w:lastColumn="0" w:noHBand="0" w:noVBand="1"/>
       </w:tblPr>
       <w:tblGrid>
         <w:gridCol w:w="4260"/>
         <w:gridCol w:w="4260"/>
       </w:tblGrid>
       <w:tr>
-        <w:tblPrEx>
-          <w:tblBorders>
-            <w:top w:val="single" w:color="auto" w:sz="4" w:space="0"/>
-            <w:left w:val="single" w:color="auto" w:sz="4" w:space="0"/>
-            <w:bottom w:val="single" w:color="auto" w:sz="4" w:space="0"/>
-            <w:right w:val="single" w:color="auto" w:sz="4" w:space="0"/>
-            <w:insideH w:val="single" w:color="auto" w:sz="4" w:space="0"/>
-            <w:insideV w:val="single" w:color="auto" w:sz="4" w:space="0"/>
-          </w:tblBorders>
-          <w:tblCellMar>
-            <w:top w:w="0" w:type="dxa"/>
-            <w:left w:w="108" w:type="dxa"/>
-            <w:bottom w:w="0" w:type="dxa"/>
-            <w:right w:w="108" w:type="dxa"/>
-          </w:tblCellMar>
-        </w:tblPrEx>
         <w:trPr>
-          <w:trHeight w:val="279" w:hRule="atLeast"/>
+          <w:trHeight w:val="279"/>
         </w:trPr>
         <w:tc>
           <w:tcPr>
@@ -91,30 +58,29 @@
               <w:rPr>
                 <w:rFonts w:hint="eastAsia"/>
               </w:rPr>
-              <w:t>Interview way: wechat meeting</w:t>
+              <w:t xml:space="preserve">Interview way: </w:t>
+            </w:r>
+            <w:r>
+              <w:t>W</w:t>
+            </w:r>
+            <w:r>
+              <w:rPr>
+                <w:rFonts w:hint="eastAsia"/>
+              </w:rPr>
+              <w:t>eC</w:t>
+            </w:r>
+            <w:r>
+              <w:rPr>
+                <w:rFonts w:hint="eastAsia"/>
+              </w:rPr>
+              <w:t>hat meeting</w:t>
             </w:r>
           </w:p>
         </w:tc>
       </w:tr>
       <w:tr>
-        <w:tblPrEx>
-          <w:tblBorders>
-            <w:top w:val="single" w:color="auto" w:sz="4" w:space="0"/>
-            <w:left w:val="single" w:color="auto" w:sz="4" w:space="0"/>
-            <w:bottom w:val="single" w:color="auto" w:sz="4" w:space="0"/>
-            <w:right w:val="single" w:color="auto" w:sz="4" w:space="0"/>
-            <w:insideH w:val="single" w:color="auto" w:sz="4" w:space="0"/>
-            <w:insideV w:val="single" w:color="auto" w:sz="4" w:space="0"/>
-          </w:tblBorders>
-          <w:tblCellMar>
-            <w:top w:w="0" w:type="dxa"/>
-            <w:left w:w="108" w:type="dxa"/>
-            <w:bottom w:w="0" w:type="dxa"/>
-            <w:right w:w="108" w:type="dxa"/>
-          </w:tblCellMar>
-        </w:tblPrEx>
         <w:trPr>
-          <w:trHeight w:val="550" w:hRule="atLeast"/>
+          <w:trHeight w:val="550"/>
         </w:trPr>
         <w:tc>
           <w:tcPr>
@@ -136,8 +102,13 @@
               </w:rPr>
               <w:t xml:space="preserve">s name: </w:t>
             </w:r>
-            <w:r>
-              <w:t>Haoyu Liu</w:t>
+            <w:proofErr w:type="spellStart"/>
+            <w:r>
+              <w:t>Haoyu</w:t>
+            </w:r>
+            <w:proofErr w:type="spellEnd"/>
+            <w:r>
+              <w:t xml:space="preserve"> Liu</w:t>
             </w:r>
           </w:p>
         </w:tc>
@@ -168,24 +139,8 @@
         </w:tc>
       </w:tr>
       <w:tr>
-        <w:tblPrEx>
-          <w:tblBorders>
-            <w:top w:val="single" w:color="auto" w:sz="4" w:space="0"/>
-            <w:left w:val="single" w:color="auto" w:sz="4" w:space="0"/>
-            <w:bottom w:val="single" w:color="auto" w:sz="4" w:space="0"/>
-            <w:right w:val="single" w:color="auto" w:sz="4" w:space="0"/>
-            <w:insideH w:val="single" w:color="auto" w:sz="4" w:space="0"/>
-            <w:insideV w:val="single" w:color="auto" w:sz="4" w:space="0"/>
-          </w:tblBorders>
-          <w:tblCellMar>
-            <w:top w:w="0" w:type="dxa"/>
-            <w:left w:w="108" w:type="dxa"/>
-            <w:bottom w:w="0" w:type="dxa"/>
-            <w:right w:w="108" w:type="dxa"/>
-          </w:tblCellMar>
-        </w:tblPrEx>
         <w:trPr>
-          <w:trHeight w:val="632" w:hRule="atLeast"/>
+          <w:trHeight w:val="632"/>
         </w:trPr>
         <w:tc>
           <w:tcPr>
@@ -239,24 +194,8 @@
         </w:tc>
       </w:tr>
       <w:tr>
-        <w:tblPrEx>
-          <w:tblBorders>
-            <w:top w:val="single" w:color="auto" w:sz="4" w:space="0"/>
-            <w:left w:val="single" w:color="auto" w:sz="4" w:space="0"/>
-            <w:bottom w:val="single" w:color="auto" w:sz="4" w:space="0"/>
-            <w:right w:val="single" w:color="auto" w:sz="4" w:space="0"/>
-            <w:insideH w:val="single" w:color="auto" w:sz="4" w:space="0"/>
-            <w:insideV w:val="single" w:color="auto" w:sz="4" w:space="0"/>
-          </w:tblBorders>
-          <w:tblCellMar>
-            <w:top w:w="0" w:type="dxa"/>
-            <w:left w:w="108" w:type="dxa"/>
-            <w:bottom w:w="0" w:type="dxa"/>
-            <w:right w:w="108" w:type="dxa"/>
-          </w:tblCellMar>
-        </w:tblPrEx>
         <w:trPr>
-          <w:trHeight w:val="90" w:hRule="atLeast"/>
+          <w:trHeight w:val="90"/>
         </w:trPr>
         <w:tc>
           <w:tcPr>
@@ -268,7 +207,13 @@
               <w:rPr>
                 <w:rFonts w:hint="eastAsia"/>
               </w:rPr>
-              <w:t>Content of interview items: We have ma</w:t>
+              <w:t xml:space="preserve">Content of </w:t>
+            </w:r>
+            <w:r>
+              <w:rPr>
+                <w:rFonts w:hint="eastAsia"/>
+              </w:rPr>
+              <w:t>interview items: We have ma</w:t>
             </w:r>
             <w:r>
               <w:t>inly focused on design</w:t>
@@ -286,10 +231,21 @@
               <w:rPr>
                 <w:rFonts w:hint="eastAsia"/>
               </w:rPr>
-              <w:t xml:space="preserve"> 2.</w:t>
-            </w:r>
-            <w:r>
-              <w:t>Add pests page design</w:t>
+              <w:t xml:space="preserve"> </w:t>
+            </w:r>
+            <w:proofErr w:type="gramStart"/>
+            <w:r>
+              <w:rPr>
+                <w:rFonts w:hint="eastAsia"/>
+              </w:rPr>
+              <w:t>2.</w:t>
+            </w:r>
+            <w:r>
+              <w:t>Add</w:t>
+            </w:r>
+            <w:proofErr w:type="gramEnd"/>
+            <w:r>
+              <w:t xml:space="preserve"> pests page design</w:t>
             </w:r>
             <w:r>
               <w:rPr>
@@ -304,24 +260,8 @@
         </w:tc>
       </w:tr>
       <w:tr>
-        <w:tblPrEx>
-          <w:tblBorders>
-            <w:top w:val="single" w:color="auto" w:sz="4" w:space="0"/>
-            <w:left w:val="single" w:color="auto" w:sz="4" w:space="0"/>
-            <w:bottom w:val="single" w:color="auto" w:sz="4" w:space="0"/>
-            <w:right w:val="single" w:color="auto" w:sz="4" w:space="0"/>
-            <w:insideH w:val="single" w:color="auto" w:sz="4" w:space="0"/>
-            <w:insideV w:val="single" w:color="auto" w:sz="4" w:space="0"/>
-          </w:tblBorders>
-          <w:tblCellMar>
-            <w:top w:w="0" w:type="dxa"/>
-            <w:left w:w="108" w:type="dxa"/>
-            <w:bottom w:w="0" w:type="dxa"/>
-            <w:right w:w="108" w:type="dxa"/>
-          </w:tblCellMar>
-        </w:tblPrEx>
         <w:trPr>
-          <w:trHeight w:val="10905" w:hRule="atLeast"/>
+          <w:trHeight w:val="10905"/>
         </w:trPr>
         <w:tc>
           <w:tcPr>
@@ -333,7 +273,13 @@
               <w:rPr>
                 <w:rFonts w:hint="eastAsia"/>
               </w:rPr>
-              <w:t>Before the interview, we thanked the interviewees for taking time out of their busy schedule to accept our interview. The purpose of our interview is to get the feedback after they has experienced our website</w:t>
+              <w:t xml:space="preserve">Before the interview, we thanked the interviewees for taking time out of their busy </w:t>
+            </w:r>
+            <w:r>
+              <w:rPr>
+                <w:rFonts w:hint="eastAsia"/>
+              </w:rPr>
+              <w:t>schedule to accept our interview. The purpose of our interview is to get the feedback after they has experienced our website</w:t>
             </w:r>
           </w:p>
           <w:p/>
@@ -342,7 +288,61 @@
               <w:rPr>
                 <w:rFonts w:hint="eastAsia"/>
               </w:rPr>
-              <w:t>Q:你好，欢迎你再次参加我们的访谈。在这一次的改进中。我们主要进行网站视觉上的改进，希望用户能够是有更友好的界面。关于这次的网站的设计，您整体感觉怎么样？</w:t>
+              <w:t>Q:</w:t>
+            </w:r>
+            <w:r>
+              <w:t xml:space="preserve"> </w:t>
+            </w:r>
+            <w:r>
+              <w:t xml:space="preserve">Hello, welcome to participate in our interview again. In this </w:t>
+            </w:r>
+            <w:r>
+              <w:t>version</w:t>
+            </w:r>
+            <w:r>
+              <w:t xml:space="preserve"> of improvement</w:t>
+            </w:r>
+            <w:r>
+              <w:rPr>
+                <w:rFonts w:hint="eastAsia"/>
+              </w:rPr>
+              <w:t>,</w:t>
+            </w:r>
+            <w:r>
+              <w:t xml:space="preserve"> w</w:t>
+            </w:r>
+            <w:r>
+              <w:t xml:space="preserve">e mainly carry out visual improvements on the website, hoping that </w:t>
+            </w:r>
+            <w:r>
+              <w:t>our website</w:t>
+            </w:r>
+            <w:r>
+              <w:t xml:space="preserve"> can have a more friendly interface</w:t>
+            </w:r>
+            <w:r>
+              <w:t xml:space="preserve"> to users</w:t>
+            </w:r>
+            <w:r>
+              <w:t>. How do you</w:t>
+            </w:r>
+            <w:r>
+              <w:t xml:space="preserve"> </w:t>
+            </w:r>
+            <w:r>
+              <w:t>feel about the design of this website</w:t>
+            </w:r>
+            <w:r>
+              <w:t xml:space="preserve"> in </w:t>
+            </w:r>
+            <w:r>
+              <w:rPr>
+                <w:rFonts w:hint="eastAsia"/>
+              </w:rPr>
+              <w:t>general</w:t>
+            </w:r>
+            <w:r>
+              <w:t>?</w:t>
             </w:r>
           </w:p>
           <w:p>
@@ -356,18 +356,36 @@
               <w:t>:</w:t>
             </w:r>
             <w:r>
-              <w:rPr>
-                <w:rFonts w:hint="eastAsia"/>
-              </w:rPr>
-              <w:t>我整体感觉还可以。页面还是非常简约的。</w:t>
-            </w:r>
-          </w:p>
-          <w:p>
-            <w:r>
-              <w:rPr>
-                <w:rFonts w:hint="eastAsia"/>
-              </w:rPr>
-              <w:t>Q:你觉得网站界面的视觉效果，可以打几分？</w:t>
+              <w:t xml:space="preserve"> </w:t>
+            </w:r>
+            <w:r>
+              <w:t>I feel it's okay overall. The page is still very simple</w:t>
+            </w:r>
+            <w:r>
+              <w:t xml:space="preserve"> and clear</w:t>
+            </w:r>
+            <w:r>
+              <w:t>.</w:t>
+            </w:r>
+            <w:r>
+              <w:t xml:space="preserve"> That’s good. </w:t>
+            </w:r>
+          </w:p>
+          <w:p>
+            <w:r>
+              <w:rPr>
+                <w:rFonts w:hint="eastAsia"/>
+              </w:rPr>
+              <w:t>Q:</w:t>
+            </w:r>
+            <w:r>
+              <w:t xml:space="preserve"> </w:t>
+            </w:r>
+            <w:r>
+              <w:t>How would you rate the visual effects of the website interface?</w:t>
+            </w:r>
+            <w:r>
+              <w:t xml:space="preserve"> If the full score is 10. </w:t>
             </w:r>
           </w:p>
           <w:p>
@@ -381,10 +399,22 @@
               <w:t>:</w:t>
             </w:r>
             <w:r>
-              <w:rPr>
-                <w:rFonts w:hint="eastAsia"/>
-              </w:rPr>
-              <w:t>我觉得它可以打8分。</w:t>
+              <w:t xml:space="preserve"> </w:t>
+            </w:r>
+            <w:r>
+              <w:t>I</w:t>
+            </w:r>
+            <w:r>
+              <w:t xml:space="preserve"> think I can</w:t>
+            </w:r>
+            <w:r>
+              <w:t xml:space="preserve"> give it 8 </w:t>
+            </w:r>
+            <w:r>
+              <w:t>in 10</w:t>
+            </w:r>
+            <w:r>
+              <w:t>.</w:t>
             </w:r>
           </w:p>
           <w:p>
@@ -398,10 +428,28 @@
               <w:t>:</w:t>
             </w:r>
             <w:r>
-              <w:rPr>
-                <w:rFonts w:hint="eastAsia"/>
-              </w:rPr>
-              <w:t>哦？为什么会有一定的扣分呢。能麻烦您和我说一下哪些方面是您觉得不满意的吗？</w:t>
+              <w:t xml:space="preserve"> </w:t>
+            </w:r>
+            <w:r>
+              <w:rPr>
+                <w:rFonts w:hint="eastAsia"/>
+              </w:rPr>
+              <w:t>R</w:t>
+            </w:r>
+            <w:r>
+              <w:t xml:space="preserve">eally? </w:t>
+            </w:r>
+            <w:r>
+              <w:rPr>
+                <w:rFonts w:hint="eastAsia"/>
+              </w:rPr>
+              <w:t>W</w:t>
+            </w:r>
+            <w:r>
+              <w:t xml:space="preserve">hat are that 2 points for? </w:t>
+            </w:r>
+            <w:r>
+              <w:t>Could you please tell me which aspects you are dissatisfied with?</w:t>
             </w:r>
           </w:p>
           <w:p>
@@ -409,10 +457,10 @@
               <w:t>A:</w:t>
             </w:r>
             <w:r>
-              <w:rPr>
-                <w:rFonts w:hint="eastAsia"/>
-              </w:rPr>
-              <w:t>我觉得这个侧边栏感觉怪怪的。</w:t>
+              <w:t xml:space="preserve"> </w:t>
+            </w:r>
+            <w:r>
+              <w:t>I think this sidebar feels weird.</w:t>
             </w:r>
           </w:p>
           <w:p>
@@ -426,10 +474,10 @@
               <w:t>:</w:t>
             </w:r>
             <w:r>
-              <w:rPr>
-                <w:rFonts w:hint="eastAsia"/>
-              </w:rPr>
-              <w:t>能麻烦您详细说一下吗？</w:t>
+              <w:t xml:space="preserve"> </w:t>
+            </w:r>
+            <w:r>
+              <w:t>Could you please describe it in detail?</w:t>
             </w:r>
           </w:p>
           <w:p>
@@ -437,10 +485,28 @@
               <w:t>A:</w:t>
             </w:r>
             <w:r>
-              <w:rPr>
-                <w:rFonts w:hint="eastAsia"/>
-              </w:rPr>
-              <w:t>我记得很多网站的侧边栏好像都是隐藏的。如果我需要的话，我会去点击它，而不是一直在这边。我觉得这样会让它显得很多余。</w:t>
+              <w:t xml:space="preserve"> </w:t>
+            </w:r>
+            <w:r>
+              <w:t xml:space="preserve">I remember that the sidebars of many websites seem to be hidden. If I need it, I will click on it instead of </w:t>
+            </w:r>
+            <w:r>
+              <w:rPr>
+                <w:rFonts w:hint="eastAsia"/>
+              </w:rPr>
+              <w:t>letting</w:t>
+            </w:r>
+            <w:r>
+              <w:t xml:space="preserve"> it </w:t>
+            </w:r>
+            <w:r>
+              <w:t xml:space="preserve">stay here all the time. I think </w:t>
+            </w:r>
+            <w:r>
+              <w:t>that</w:t>
+            </w:r>
+            <w:r>
+              <w:t xml:space="preserve"> would make it redundant.</w:t>
             </w:r>
           </w:p>
           <w:p>
@@ -448,10 +514,10 @@
               <w:t>Q:</w:t>
             </w:r>
             <w:r>
-              <w:rPr>
-                <w:rFonts w:hint="eastAsia"/>
-              </w:rPr>
-              <w:t>您的意思是，如果侧边栏能够被放在一个按钮里，您需要就可以点击是吗？</w:t>
+              <w:t xml:space="preserve"> </w:t>
+            </w:r>
+            <w:r>
+              <w:t>You mean, if the sidebar can be placed in a button, you can click on it if you need it?</w:t>
             </w:r>
           </w:p>
           <w:p>
@@ -468,7 +534,15 @@
               <w:rPr>
                 <w:rFonts w:hint="eastAsia"/>
               </w:rPr>
-              <w:t>对对，我就是这个意思。</w:t>
+              <w:t xml:space="preserve"> </w:t>
+            </w:r>
+            <w:proofErr w:type="gramStart"/>
+            <w:r>
+              <w:t>Yeah</w:t>
+            </w:r>
+            <w:proofErr w:type="gramEnd"/>
+            <w:r>
+              <w:t xml:space="preserve"> that’s true. </w:t>
             </w:r>
           </w:p>
           <w:p>
@@ -482,26 +556,27 @@
               <w:t>:</w:t>
             </w:r>
             <w:r>
-              <w:rPr>
-                <w:rFonts w:hint="eastAsia"/>
-              </w:rPr>
-              <w:t>好的。这个建议我会记留下来的。感谢您抽空参加我们的访谈。</w:t>
-            </w:r>
-          </w:p>
-          <w:p>
-            <w:pPr>
-              <w:rPr>
-                <w:rFonts w:hint="eastAsia"/>
-              </w:rPr>
-            </w:pPr>
+              <w:t xml:space="preserve"> </w:t>
+            </w:r>
+            <w:r>
+              <w:t xml:space="preserve">OK. I will </w:t>
+            </w:r>
+            <w:r>
+              <w:t>write down</w:t>
+            </w:r>
+            <w:r>
+              <w:t xml:space="preserve"> this suggestion. Thank you for taking the time to participate in our interview.</w:t>
+            </w:r>
+          </w:p>
+          <w:p>
             <w:r>
               <w:t>A:</w:t>
             </w:r>
             <w:r>
-              <w:rPr>
-                <w:rFonts w:hint="eastAsia"/>
-              </w:rPr>
-              <w:t>不客气。</w:t>
+              <w:t xml:space="preserve"> </w:t>
+            </w:r>
+            <w:r>
+              <w:t>You are welcome.</w:t>
             </w:r>
           </w:p>
           <w:p/>
@@ -510,7 +585,13 @@
               <w:rPr>
                 <w:rFonts w:hint="eastAsia"/>
               </w:rPr>
-              <w:t xml:space="preserve">Summary: In this interview, we have shown the </w:t>
+              <w:t xml:space="preserve">Summary: In this interview, we </w:t>
+            </w:r>
+            <w:r>
+              <w:rPr>
+                <w:rFonts w:hint="eastAsia"/>
+              </w:rPr>
+              <w:t xml:space="preserve">have shown the </w:t>
             </w:r>
             <w:r>
               <w:t>design</w:t>
@@ -528,7 +609,10 @@
               <w:rPr>
                 <w:rFonts w:hint="eastAsia"/>
               </w:rPr>
-              <w:t>. 这个用户最整体的设计还是比较满意的。不过，他建议取消侧边栏，把它放进顶栏的按钮。</w:t>
+              <w:t xml:space="preserve">. </w:t>
+            </w:r>
+            <w:r>
+              <w:t>This user is quite satisfied with the overall design. However, he suggested to cancel the sidebar and put it in the top bar button.</w:t>
             </w:r>
           </w:p>
         </w:tc>
@@ -538,302 +622,339 @@
     <w:sectPr>
       <w:pgSz w:w="11906" w:h="16838"/>
       <w:pgMar w:top="1440" w:right="1800" w:bottom="1440" w:left="1800" w:header="851" w:footer="992" w:gutter="0"/>
-      <w:cols w:space="425" w:num="1"/>
-      <w:docGrid w:type="lines" w:linePitch="312" w:charSpace="0"/>
+      <w:cols w:space="425"/>
+      <w:docGrid w:type="lines" w:linePitch="312"/>
     </w:sectPr>
   </w:body>
 </w:document>
 </file>
 
 <file path=word/styles.xml><?xml version="1.0" encoding="utf-8"?>
-<w:styles xmlns:mc="http://schemas.openxmlformats.org/markup-compatibility/2006" xmlns:o="urn:schemas-microsoft-com:office:office" xmlns:r="http://schemas.openxmlformats.org/officeDocument/2006/relationships" xmlns:m="http://schemas.openxmlformats.org/officeDocument/2006/math" xmlns:v="urn:schemas-microsoft-com:vml" xmlns:w="http://schemas.openxmlformats.org/wordprocessingml/2006/main" xmlns:w14="http://schemas.microsoft.com/office/word/2010/wordml" xmlns:w10="urn:schemas-microsoft-com:office:word" xmlns:sl="http://schemas.openxmlformats.org/schemaLibrary/2006/main" xmlns:wpsCustomData="http://www.wps.cn/officeDocument/2013/wpsCustomData" mc:Ignorable="w14">
+<w:styles xmlns:mc="http://schemas.openxmlformats.org/markup-compatibility/2006" xmlns:r="http://schemas.openxmlformats.org/officeDocument/2006/relationships" xmlns:w="http://schemas.openxmlformats.org/wordprocessingml/2006/main" xmlns:w14="http://schemas.microsoft.com/office/word/2010/wordml" xmlns:w15="http://schemas.microsoft.com/office/word/2012/wordml" xmlns:w16cex="http://schemas.microsoft.com/office/word/2018/wordml/cex" xmlns:w16cid="http://schemas.microsoft.com/office/word/2016/wordml/cid" xmlns:w16="http://schemas.microsoft.com/office/word/2018/wordml" xmlns:w16sdtdh="http://schemas.microsoft.com/office/word/2020/wordml/sdtdatahash" xmlns:w16se="http://schemas.microsoft.com/office/word/2015/wordml/symex" mc:Ignorable="w14 w15 w16se w16cid w16 w16cex w16sdtdh">
   <w:docDefaults>
     <w:rPrDefault>
       <w:rPr>
-        <w:rFonts w:asciiTheme="minorHAnsi" w:hAnsiTheme="minorHAnsi" w:eastAsiaTheme="minorEastAsia" w:cstheme="minorBidi"/>
+        <w:rFonts w:asciiTheme="minorHAnsi" w:eastAsiaTheme="minorEastAsia" w:hAnsiTheme="minorHAnsi" w:cstheme="minorBidi"/>
+        <w:lang w:val="en-US" w:eastAsia="zh-CN" w:bidi="ar-SA"/>
       </w:rPr>
     </w:rPrDefault>
     <w:pPrDefault/>
   </w:docDefaults>
-  <w:latentStyles w:count="260" w:defQFormat="0" w:defUnhideWhenUsed="1" w:defSemiHidden="1" w:defUIPriority="99" w:defLockedState="0">
-    <w:lsdException w:qFormat="1" w:unhideWhenUsed="0" w:uiPriority="0" w:semiHidden="0" w:name="Normal"/>
-    <w:lsdException w:qFormat="1" w:unhideWhenUsed="0" w:uiPriority="0" w:semiHidden="0" w:name="heading 1"/>
-    <w:lsdException w:qFormat="1" w:uiPriority="0" w:name="heading 2"/>
-    <w:lsdException w:qFormat="1" w:uiPriority="0" w:name="heading 3"/>
-    <w:lsdException w:qFormat="1" w:uiPriority="0" w:name="heading 4"/>
-    <w:lsdException w:qFormat="1" w:uiPriority="0" w:name="heading 5"/>
-    <w:lsdException w:qFormat="1" w:uiPriority="0" w:name="heading 6"/>
-    <w:lsdException w:qFormat="1" w:uiPriority="0" w:name="heading 7"/>
-    <w:lsdException w:qFormat="1" w:uiPriority="0" w:name="heading 8"/>
-    <w:lsdException w:qFormat="1" w:uiPriority="0" w:name="heading 9"/>
-    <w:lsdException w:unhideWhenUsed="0" w:uiPriority="0" w:semiHidden="0" w:name="index 1"/>
-    <w:lsdException w:unhideWhenUsed="0" w:uiPriority="0" w:semiHidden="0" w:name="index 2"/>
-    <w:lsdException w:unhideWhenUsed="0" w:uiPriority="0" w:semiHidden="0" w:name="index 3"/>
-    <w:lsdException w:unhideWhenUsed="0" w:uiPriority="0" w:semiHidden="0" w:name="index 4"/>
-    <w:lsdException w:unhideWhenUsed="0" w:uiPriority="0" w:semiHidden="0" w:name="index 5"/>
-    <w:lsdException w:unhideWhenUsed="0" w:uiPriority="0" w:semiHidden="0" w:name="index 6"/>
-    <w:lsdException w:unhideWhenUsed="0" w:uiPriority="0" w:semiHidden="0" w:name="index 7"/>
-    <w:lsdException w:unhideWhenUsed="0" w:uiPriority="0" w:semiHidden="0" w:name="index 8"/>
-    <w:lsdException w:unhideWhenUsed="0" w:uiPriority="0" w:semiHidden="0" w:name="index 9"/>
-    <w:lsdException w:unhideWhenUsed="0" w:uiPriority="0" w:semiHidden="0" w:name="toc 1"/>
-    <w:lsdException w:unhideWhenUsed="0" w:uiPriority="0" w:semiHidden="0" w:name="toc 2"/>
-    <w:lsdException w:unhideWhenUsed="0" w:uiPriority="0" w:semiHidden="0" w:name="toc 3"/>
-    <w:lsdException w:unhideWhenUsed="0" w:uiPriority="0" w:semiHidden="0" w:name="toc 4"/>
-    <w:lsdException w:unhideWhenUsed="0" w:uiPriority="0" w:semiHidden="0" w:name="toc 5"/>
-    <w:lsdException w:unhideWhenUsed="0" w:uiPriority="0" w:semiHidden="0" w:name="toc 6"/>
-    <w:lsdException w:unhideWhenUsed="0" w:uiPriority="0" w:semiHidden="0" w:name="toc 7"/>
-    <w:lsdException w:unhideWhenUsed="0" w:uiPriority="0" w:semiHidden="0" w:name="toc 8"/>
-    <w:lsdException w:unhideWhenUsed="0" w:uiPriority="0" w:semiHidden="0" w:name="toc 9"/>
-    <w:lsdException w:unhideWhenUsed="0" w:uiPriority="0" w:semiHidden="0" w:name="Normal Indent"/>
-    <w:lsdException w:unhideWhenUsed="0" w:uiPriority="0" w:semiHidden="0" w:name="footnote text"/>
-    <w:lsdException w:unhideWhenUsed="0" w:uiPriority="0" w:semiHidden="0" w:name="annotation text"/>
-    <w:lsdException w:unhideWhenUsed="0" w:uiPriority="0" w:semiHidden="0" w:name="header"/>
-    <w:lsdException w:unhideWhenUsed="0" w:uiPriority="0" w:semiHidden="0" w:name="footer"/>
-    <w:lsdException w:unhideWhenUsed="0" w:uiPriority="0" w:semiHidden="0" w:name="index heading"/>
-    <w:lsdException w:qFormat="1" w:uiPriority="0" w:name="caption"/>
-    <w:lsdException w:unhideWhenUsed="0" w:uiPriority="0" w:semiHidden="0" w:name="table of figures"/>
-    <w:lsdException w:unhideWhenUsed="0" w:uiPriority="0" w:semiHidden="0" w:name="envelope address"/>
-    <w:lsdException w:unhideWhenUsed="0" w:uiPriority="0" w:semiHidden="0" w:name="envelope return"/>
-    <w:lsdException w:unhideWhenUsed="0" w:uiPriority="0" w:semiHidden="0" w:name="footnote reference"/>
-    <w:lsdException w:unhideWhenUsed="0" w:uiPriority="0" w:semiHidden="0" w:name="annotation reference"/>
-    <w:lsdException w:unhideWhenUsed="0" w:uiPriority="0" w:semiHidden="0" w:name="line number"/>
-    <w:lsdException w:unhideWhenUsed="0" w:uiPriority="0" w:semiHidden="0" w:name="page number"/>
-    <w:lsdException w:unhideWhenUsed="0" w:uiPriority="0" w:semiHidden="0" w:name="endnote reference"/>
-    <w:lsdException w:unhideWhenUsed="0" w:uiPriority="0" w:semiHidden="0" w:name="endnote text"/>
-    <w:lsdException w:unhideWhenUsed="0" w:uiPriority="0" w:semiHidden="0" w:name="table of authorities"/>
-    <w:lsdException w:unhideWhenUsed="0" w:uiPriority="0" w:semiHidden="0" w:name="macro"/>
-    <w:lsdException w:unhideWhenUsed="0" w:uiPriority="0" w:semiHidden="0" w:name="toa heading"/>
-    <w:lsdException w:unhideWhenUsed="0" w:uiPriority="0" w:semiHidden="0" w:name="List"/>
-    <w:lsdException w:unhideWhenUsed="0" w:uiPriority="0" w:semiHidden="0" w:name="List Bullet"/>
-    <w:lsdException w:unhideWhenUsed="0" w:uiPriority="0" w:semiHidden="0" w:name="List Number"/>
-    <w:lsdException w:unhideWhenUsed="0" w:uiPriority="0" w:semiHidden="0" w:name="List 2"/>
-    <w:lsdException w:unhideWhenUsed="0" w:uiPriority="0" w:semiHidden="0" w:name="List 3"/>
-    <w:lsdException w:unhideWhenUsed="0" w:uiPriority="0" w:semiHidden="0" w:name="List 4"/>
-    <w:lsdException w:unhideWhenUsed="0" w:uiPriority="0" w:semiHidden="0" w:name="List 5"/>
-    <w:lsdException w:unhideWhenUsed="0" w:uiPriority="0" w:semiHidden="0" w:name="List Bullet 2"/>
-    <w:lsdException w:unhideWhenUsed="0" w:uiPriority="0" w:semiHidden="0" w:name="List Bullet 3"/>
-    <w:lsdException w:unhideWhenUsed="0" w:uiPriority="0" w:semiHidden="0" w:name="List Bullet 4"/>
-    <w:lsdException w:unhideWhenUsed="0" w:uiPriority="0" w:semiHidden="0" w:name="List Bullet 5"/>
-    <w:lsdException w:unhideWhenUsed="0" w:uiPriority="0" w:semiHidden="0" w:name="List Number 2"/>
-    <w:lsdException w:unhideWhenUsed="0" w:uiPriority="0" w:semiHidden="0" w:name="List Number 3"/>
-    <w:lsdException w:unhideWhenUsed="0" w:uiPriority="0" w:semiHidden="0" w:name="List Number 4"/>
-    <w:lsdException w:unhideWhenUsed="0" w:uiPriority="0" w:semiHidden="0" w:name="List Number 5"/>
-    <w:lsdException w:qFormat="1" w:unhideWhenUsed="0" w:uiPriority="0" w:semiHidden="0" w:name="Title"/>
-    <w:lsdException w:unhideWhenUsed="0" w:uiPriority="0" w:semiHidden="0" w:name="Closing"/>
-    <w:lsdException w:unhideWhenUsed="0" w:uiPriority="0" w:semiHidden="0" w:name="Signature"/>
-    <w:lsdException w:qFormat="1" w:uiPriority="1" w:name="Default Paragraph Font"/>
-    <w:lsdException w:unhideWhenUsed="0" w:uiPriority="0" w:semiHidden="0" w:name="Body Text"/>
-    <w:lsdException w:unhideWhenUsed="0" w:uiPriority="0" w:semiHidden="0" w:name="Body Text Indent"/>
-    <w:lsdException w:unhideWhenUsed="0" w:uiPriority="0" w:semiHidden="0" w:name="List Continue"/>
-    <w:lsdException w:unhideWhenUsed="0" w:uiPriority="0" w:semiHidden="0" w:name="List Continue 2"/>
-    <w:lsdException w:unhideWhenUsed="0" w:uiPriority="0" w:semiHidden="0" w:name="List Continue 3"/>
-    <w:lsdException w:unhideWhenUsed="0" w:uiPriority="0" w:semiHidden="0" w:name="List Continue 4"/>
-    <w:lsdException w:unhideWhenUsed="0" w:uiPriority="0" w:semiHidden="0" w:name="List Continue 5"/>
-    <w:lsdException w:unhideWhenUsed="0" w:uiPriority="0" w:semiHidden="0" w:name="Message Header"/>
-    <w:lsdException w:qFormat="1" w:unhideWhenUsed="0" w:uiPriority="0" w:semiHidden="0" w:name="Subtitle"/>
-    <w:lsdException w:unhideWhenUsed="0" w:uiPriority="0" w:semiHidden="0" w:name="Salutation"/>
-    <w:lsdException w:unhideWhenUsed="0" w:uiPriority="0" w:semiHidden="0" w:name="Date"/>
-    <w:lsdException w:unhideWhenUsed="0" w:uiPriority="0" w:semiHidden="0" w:name="Body Text First Indent"/>
-    <w:lsdException w:unhideWhenUsed="0" w:uiPriority="0" w:semiHidden="0" w:name="Body Text First Indent 2"/>
-    <w:lsdException w:unhideWhenUsed="0" w:uiPriority="0" w:semiHidden="0" w:name="Note Heading"/>
-    <w:lsdException w:unhideWhenUsed="0" w:uiPriority="0" w:semiHidden="0" w:name="Body Text 2"/>
-    <w:lsdException w:unhideWhenUsed="0" w:uiPriority="0" w:semiHidden="0" w:name="Body Text 3"/>
-    <w:lsdException w:unhideWhenUsed="0" w:uiPriority="0" w:semiHidden="0" w:name="Body Text Indent 2"/>
-    <w:lsdException w:unhideWhenUsed="0" w:uiPriority="0" w:semiHidden="0" w:name="Body Text Indent 3"/>
-    <w:lsdException w:unhideWhenUsed="0" w:uiPriority="0" w:semiHidden="0" w:name="Block Text"/>
-    <w:lsdException w:unhideWhenUsed="0" w:uiPriority="0" w:semiHidden="0" w:name="Hyperlink"/>
-    <w:lsdException w:unhideWhenUsed="0" w:uiPriority="0" w:semiHidden="0" w:name="FollowedHyperlink"/>
-    <w:lsdException w:qFormat="1" w:unhideWhenUsed="0" w:uiPriority="0" w:semiHidden="0" w:name="Strong"/>
-    <w:lsdException w:qFormat="1" w:unhideWhenUsed="0" w:uiPriority="0" w:semiHidden="0" w:name="Emphasis"/>
-    <w:lsdException w:unhideWhenUsed="0" w:uiPriority="0" w:semiHidden="0" w:name="Document Map"/>
-    <w:lsdException w:unhideWhenUsed="0" w:uiPriority="0" w:semiHidden="0" w:name="Plain Text"/>
-    <w:lsdException w:unhideWhenUsed="0" w:uiPriority="0" w:semiHidden="0" w:name="E-mail Signature"/>
-    <w:lsdException w:unhideWhenUsed="0" w:uiPriority="0" w:semiHidden="0" w:name="Normal (Web)"/>
-    <w:lsdException w:unhideWhenUsed="0" w:uiPriority="0" w:semiHidden="0" w:name="HTML Acronym"/>
-    <w:lsdException w:unhideWhenUsed="0" w:uiPriority="0" w:semiHidden="0" w:name="HTML Address"/>
-    <w:lsdException w:unhideWhenUsed="0" w:uiPriority="0" w:semiHidden="0" w:name="HTML Cite"/>
-    <w:lsdException w:unhideWhenUsed="0" w:uiPriority="0" w:semiHidden="0" w:name="HTML Code"/>
-    <w:lsdException w:unhideWhenUsed="0" w:uiPriority="0" w:semiHidden="0" w:name="HTML Definition"/>
-    <w:lsdException w:unhideWhenUsed="0" w:uiPriority="0" w:semiHidden="0" w:name="HTML Keyboard"/>
-    <w:lsdException w:unhideWhenUsed="0" w:uiPriority="0" w:semiHidden="0" w:name="HTML Preformatted"/>
-    <w:lsdException w:unhideWhenUsed="0" w:uiPriority="0" w:semiHidden="0" w:name="HTML Sample"/>
-    <w:lsdException w:unhideWhenUsed="0" w:uiPriority="0" w:semiHidden="0" w:name="HTML Typewriter"/>
-    <w:lsdException w:unhideWhenUsed="0" w:uiPriority="0" w:semiHidden="0" w:name="HTML Variable"/>
-    <w:lsdException w:uiPriority="99" w:name="Normal Table"/>
-    <w:lsdException w:unhideWhenUsed="0" w:uiPriority="0" w:semiHidden="0" w:name="annotation subject"/>
-    <w:lsdException w:uiPriority="0" w:name="Table Simple 1"/>
-    <w:lsdException w:uiPriority="0" w:name="Table Simple 2"/>
-    <w:lsdException w:uiPriority="0" w:name="Table Simple 3"/>
-    <w:lsdException w:uiPriority="0" w:name="Table Classic 1"/>
-    <w:lsdException w:uiPriority="0" w:name="Table Classic 2"/>
-    <w:lsdException w:uiPriority="0" w:name="Table Classic 3"/>
-    <w:lsdException w:uiPriority="0" w:name="Table Classic 4"/>
-    <w:lsdException w:uiPriority="0" w:name="Table Colorful 1"/>
-    <w:lsdException w:uiPriority="0" w:name="Table Colorful 2"/>
-    <w:lsdException w:uiPriority="0" w:name="Table Colorful 3"/>
-    <w:lsdException w:uiPriority="0" w:name="Table Columns 1"/>
-    <w:lsdException w:uiPriority="0" w:name="Table Columns 2"/>
-    <w:lsdException w:uiPriority="0" w:name="Table Columns 3"/>
-    <w:lsdException w:uiPriority="0" w:name="Table Columns 4"/>
-    <w:lsdException w:uiPriority="0" w:name="Table Columns 5"/>
-    <w:lsdException w:uiPriority="0" w:name="Table Grid 1"/>
-    <w:lsdException w:uiPriority="0" w:name="Table Grid 2"/>
-    <w:lsdException w:uiPriority="0" w:name="Table Grid 3"/>
-    <w:lsdException w:uiPriority="0" w:name="Table Grid 4"/>
-    <w:lsdException w:uiPriority="0" w:name="Table Grid 5"/>
-    <w:lsdException w:uiPriority="0" w:name="Table Grid 6"/>
-    <w:lsdException w:uiPriority="0" w:name="Table Grid 7"/>
-    <w:lsdException w:uiPriority="0" w:name="Table Grid 8"/>
-    <w:lsdException w:uiPriority="0" w:name="Table List 1"/>
-    <w:lsdException w:uiPriority="0" w:name="Table List 2"/>
-    <w:lsdException w:uiPriority="0" w:name="Table List 3"/>
-    <w:lsdException w:uiPriority="0" w:name="Table List 4"/>
-    <w:lsdException w:uiPriority="0" w:name="Table List 5"/>
-    <w:lsdException w:uiPriority="0" w:name="Table List 6"/>
-    <w:lsdException w:uiPriority="0" w:name="Table List 7"/>
-    <w:lsdException w:uiPriority="0" w:name="Table List 8"/>
-    <w:lsdException w:uiPriority="0" w:name="Table 3D effects 1"/>
-    <w:lsdException w:uiPriority="0" w:name="Table 3D effects 2"/>
-    <w:lsdException w:uiPriority="0" w:name="Table 3D effects 3"/>
-    <w:lsdException w:uiPriority="0" w:name="Table Contemporary"/>
-    <w:lsdException w:uiPriority="0" w:name="Table Elegant"/>
-    <w:lsdException w:uiPriority="0" w:name="Table Professional"/>
-    <w:lsdException w:uiPriority="0" w:name="Table Subtle 1"/>
-    <w:lsdException w:uiPriority="0" w:name="Table Subtle 2"/>
-    <w:lsdException w:uiPriority="0" w:name="Table Web 1"/>
-    <w:lsdException w:uiPriority="0" w:name="Table Web 2"/>
-    <w:lsdException w:uiPriority="0" w:name="Table Web 3"/>
-    <w:lsdException w:unhideWhenUsed="0" w:uiPriority="0" w:semiHidden="0" w:name="Balloon Text"/>
-    <w:lsdException w:qFormat="1" w:unhideWhenUsed="0" w:uiPriority="0" w:semiHidden="0" w:name="Table Grid"/>
-    <w:lsdException w:uiPriority="0" w:name="Table Theme"/>
-    <w:lsdException w:unhideWhenUsed="0" w:uiPriority="60" w:semiHidden="0" w:name="Light Shading"/>
-    <w:lsdException w:unhideWhenUsed="0" w:uiPriority="61" w:semiHidden="0" w:name="Light List"/>
-    <w:lsdException w:unhideWhenUsed="0" w:uiPriority="62" w:semiHidden="0" w:name="Light Grid"/>
-    <w:lsdException w:unhideWhenUsed="0" w:uiPriority="63" w:semiHidden="0" w:name="Medium Shading 1"/>
-    <w:lsdException w:unhideWhenUsed="0" w:uiPriority="64" w:semiHidden="0" w:name="Medium Shading 2"/>
-    <w:lsdException w:unhideWhenUsed="0" w:uiPriority="65" w:semiHidden="0" w:name="Medium List 1"/>
-    <w:lsdException w:unhideWhenUsed="0" w:uiPriority="66" w:semiHidden="0" w:name="Medium List 2"/>
-    <w:lsdException w:unhideWhenUsed="0" w:uiPriority="67" w:semiHidden="0" w:name="Medium Grid 1"/>
-    <w:lsdException w:unhideWhenUsed="0" w:uiPriority="68" w:semiHidden="0" w:name="Medium Grid 2"/>
-    <w:lsdException w:unhideWhenUsed="0" w:uiPriority="69" w:semiHidden="0" w:name="Medium Grid 3"/>
-    <w:lsdException w:unhideWhenUsed="0" w:uiPriority="70" w:semiHidden="0" w:name="Dark List"/>
-    <w:lsdException w:unhideWhenUsed="0" w:uiPriority="71" w:semiHidden="0" w:name="Colorful Shading"/>
-    <w:lsdException w:unhideWhenUsed="0" w:uiPriority="72" w:semiHidden="0" w:name="Colorful List"/>
-    <w:lsdException w:unhideWhenUsed="0" w:uiPriority="73" w:semiHidden="0" w:name="Colorful Grid"/>
-    <w:lsdException w:unhideWhenUsed="0" w:uiPriority="60" w:semiHidden="0" w:name="Light Shading Accent 1"/>
-    <w:lsdException w:unhideWhenUsed="0" w:uiPriority="61" w:semiHidden="0" w:name="Light List Accent 1"/>
-    <w:lsdException w:unhideWhenUsed="0" w:uiPriority="62" w:semiHidden="0" w:name="Light Grid Accent 1"/>
-    <w:lsdException w:unhideWhenUsed="0" w:uiPriority="63" w:semiHidden="0" w:name="Medium Shading 1 Accent 1"/>
-    <w:lsdException w:unhideWhenUsed="0" w:uiPriority="64" w:semiHidden="0" w:name="Medium Shading 2 Accent 1"/>
-    <w:lsdException w:unhideWhenUsed="0" w:uiPriority="65" w:semiHidden="0" w:name="Medium List 1 Accent 1"/>
-    <w:lsdException w:unhideWhenUsed="0" w:uiPriority="66" w:semiHidden="0" w:name="Medium List 2 Accent 1"/>
-    <w:lsdException w:unhideWhenUsed="0" w:uiPriority="67" w:semiHidden="0" w:name="Medium Grid 1 Accent 1"/>
-    <w:lsdException w:unhideWhenUsed="0" w:uiPriority="68" w:semiHidden="0" w:name="Medium Grid 2 Accent 1"/>
-    <w:lsdException w:unhideWhenUsed="0" w:uiPriority="69" w:semiHidden="0" w:name="Medium Grid 3 Accent 1"/>
-    <w:lsdException w:unhideWhenUsed="0" w:uiPriority="70" w:semiHidden="0" w:name="Dark List Accent 1"/>
-    <w:lsdException w:unhideWhenUsed="0" w:uiPriority="71" w:semiHidden="0" w:name="Colorful Shading Accent 1"/>
-    <w:lsdException w:unhideWhenUsed="0" w:uiPriority="72" w:semiHidden="0" w:name="Colorful List Accent 1"/>
-    <w:lsdException w:unhideWhenUsed="0" w:uiPriority="73" w:semiHidden="0" w:name="Colorful Grid Accent 1"/>
-    <w:lsdException w:unhideWhenUsed="0" w:uiPriority="60" w:semiHidden="0" w:name="Light Shading Accent 2"/>
-    <w:lsdException w:unhideWhenUsed="0" w:uiPriority="61" w:semiHidden="0" w:name="Light List Accent 2"/>
-    <w:lsdException w:unhideWhenUsed="0" w:uiPriority="62" w:semiHidden="0" w:name="Light Grid Accent 2"/>
-    <w:lsdException w:unhideWhenUsed="0" w:uiPriority="63" w:semiHidden="0" w:name="Medium Shading 1 Accent 2"/>
-    <w:lsdException w:unhideWhenUsed="0" w:uiPriority="64" w:semiHidden="0" w:name="Medium Shading 2 Accent 2"/>
-    <w:lsdException w:unhideWhenUsed="0" w:uiPriority="65" w:semiHidden="0" w:name="Medium List 1 Accent 2"/>
-    <w:lsdException w:unhideWhenUsed="0" w:uiPriority="66" w:semiHidden="0" w:name="Medium List 2 Accent 2"/>
-    <w:lsdException w:unhideWhenUsed="0" w:uiPriority="67" w:semiHidden="0" w:name="Medium Grid 1 Accent 2"/>
-    <w:lsdException w:unhideWhenUsed="0" w:uiPriority="68" w:semiHidden="0" w:name="Medium Grid 2 Accent 2"/>
-    <w:lsdException w:unhideWhenUsed="0" w:uiPriority="69" w:semiHidden="0" w:name="Medium Grid 3 Accent 2"/>
-    <w:lsdException w:unhideWhenUsed="0" w:uiPriority="70" w:semiHidden="0" w:name="Dark List Accent 2"/>
-    <w:lsdException w:unhideWhenUsed="0" w:uiPriority="71" w:semiHidden="0" w:name="Colorful Shading Accent 2"/>
-    <w:lsdException w:unhideWhenUsed="0" w:uiPriority="72" w:semiHidden="0" w:name="Colorful List Accent 2"/>
-    <w:lsdException w:unhideWhenUsed="0" w:uiPriority="73" w:semiHidden="0" w:name="Colorful Grid Accent 2"/>
-    <w:lsdException w:unhideWhenUsed="0" w:uiPriority="60" w:semiHidden="0" w:name="Light Shading Accent 3"/>
-    <w:lsdException w:unhideWhenUsed="0" w:uiPriority="61" w:semiHidden="0" w:name="Light List Accent 3"/>
-    <w:lsdException w:unhideWhenUsed="0" w:uiPriority="62" w:semiHidden="0" w:name="Light Grid Accent 3"/>
-    <w:lsdException w:unhideWhenUsed="0" w:uiPriority="63" w:semiHidden="0" w:name="Medium Shading 1 Accent 3"/>
-    <w:lsdException w:unhideWhenUsed="0" w:uiPriority="64" w:semiHidden="0" w:name="Medium Shading 2 Accent 3"/>
-    <w:lsdException w:unhideWhenUsed="0" w:uiPriority="65" w:semiHidden="0" w:name="Medium List 1 Accent 3"/>
-    <w:lsdException w:unhideWhenUsed="0" w:uiPriority="66" w:semiHidden="0" w:name="Medium List 2 Accent 3"/>
-    <w:lsdException w:unhideWhenUsed="0" w:uiPriority="67" w:semiHidden="0" w:name="Medium Grid 1 Accent 3"/>
-    <w:lsdException w:unhideWhenUsed="0" w:uiPriority="68" w:semiHidden="0" w:name="Medium Grid 2 Accent 3"/>
-    <w:lsdException w:unhideWhenUsed="0" w:uiPriority="69" w:semiHidden="0" w:name="Medium Grid 3 Accent 3"/>
-    <w:lsdException w:unhideWhenUsed="0" w:uiPriority="70" w:semiHidden="0" w:name="Dark List Accent 3"/>
-    <w:lsdException w:unhideWhenUsed="0" w:uiPriority="71" w:semiHidden="0" w:name="Colorful Shading Accent 3"/>
-    <w:lsdException w:unhideWhenUsed="0" w:uiPriority="72" w:semiHidden="0" w:name="Colorful List Accent 3"/>
-    <w:lsdException w:unhideWhenUsed="0" w:uiPriority="73" w:semiHidden="0" w:name="Colorful Grid Accent 3"/>
-    <w:lsdException w:unhideWhenUsed="0" w:uiPriority="60" w:semiHidden="0" w:name="Light Shading Accent 4"/>
-    <w:lsdException w:unhideWhenUsed="0" w:uiPriority="61" w:semiHidden="0" w:name="Light List Accent 4"/>
-    <w:lsdException w:unhideWhenUsed="0" w:uiPriority="62" w:semiHidden="0" w:name="Light Grid Accent 4"/>
-    <w:lsdException w:unhideWhenUsed="0" w:uiPriority="63" w:semiHidden="0" w:name="Medium Shading 1 Accent 4"/>
-    <w:lsdException w:unhideWhenUsed="0" w:uiPriority="64" w:semiHidden="0" w:name="Medium Shading 2 Accent 4"/>
-    <w:lsdException w:unhideWhenUsed="0" w:uiPriority="65" w:semiHidden="0" w:name="Medium List 1 Accent 4"/>
-    <w:lsdException w:unhideWhenUsed="0" w:uiPriority="66" w:semiHidden="0" w:name="Medium List 2 Accent 4"/>
-    <w:lsdException w:unhideWhenUsed="0" w:uiPriority="67" w:semiHidden="0" w:name="Medium Grid 1 Accent 4"/>
-    <w:lsdException w:unhideWhenUsed="0" w:uiPriority="68" w:semiHidden="0" w:name="Medium Grid 2 Accent 4"/>
-    <w:lsdException w:unhideWhenUsed="0" w:uiPriority="69" w:semiHidden="0" w:name="Medium Grid 3 Accent 4"/>
-    <w:lsdException w:unhideWhenUsed="0" w:uiPriority="70" w:semiHidden="0" w:name="Dark List Accent 4"/>
-    <w:lsdException w:unhideWhenUsed="0" w:uiPriority="71" w:semiHidden="0" w:name="Colorful Shading Accent 4"/>
-    <w:lsdException w:unhideWhenUsed="0" w:uiPriority="72" w:semiHidden="0" w:name="Colorful List Accent 4"/>
-    <w:lsdException w:unhideWhenUsed="0" w:uiPriority="73" w:semiHidden="0" w:name="Colorful Grid Accent 4"/>
-    <w:lsdException w:unhideWhenUsed="0" w:uiPriority="60" w:semiHidden="0" w:name="Light Shading Accent 5"/>
-    <w:lsdException w:unhideWhenUsed="0" w:uiPriority="61" w:semiHidden="0" w:name="Light List Accent 5"/>
-    <w:lsdException w:unhideWhenUsed="0" w:uiPriority="62" w:semiHidden="0" w:name="Light Grid Accent 5"/>
-    <w:lsdException w:unhideWhenUsed="0" w:uiPriority="63" w:semiHidden="0" w:name="Medium Shading 1 Accent 5"/>
-    <w:lsdException w:unhideWhenUsed="0" w:uiPriority="64" w:semiHidden="0" w:name="Medium Shading 2 Accent 5"/>
-    <w:lsdException w:unhideWhenUsed="0" w:uiPriority="65" w:semiHidden="0" w:name="Medium List 1 Accent 5"/>
-    <w:lsdException w:unhideWhenUsed="0" w:uiPriority="66" w:semiHidden="0" w:name="Medium List 2 Accent 5"/>
-    <w:lsdException w:unhideWhenUsed="0" w:uiPriority="67" w:semiHidden="0" w:name="Medium Grid 1 Accent 5"/>
-    <w:lsdException w:unhideWhenUsed="0" w:uiPriority="68" w:semiHidden="0" w:name="Medium Grid 2 Accent 5"/>
-    <w:lsdException w:unhideWhenUsed="0" w:uiPriority="69" w:semiHidden="0" w:name="Medium Grid 3 Accent 5"/>
-    <w:lsdException w:unhideWhenUsed="0" w:uiPriority="70" w:semiHidden="0" w:name="Dark List Accent 5"/>
-    <w:lsdException w:unhideWhenUsed="0" w:uiPriority="71" w:semiHidden="0" w:name="Colorful Shading Accent 5"/>
-    <w:lsdException w:unhideWhenUsed="0" w:uiPriority="72" w:semiHidden="0" w:name="Colorful List Accent 5"/>
-    <w:lsdException w:unhideWhenUsed="0" w:uiPriority="73" w:semiHidden="0" w:name="Colorful Grid Accent 5"/>
-    <w:lsdException w:unhideWhenUsed="0" w:uiPriority="60" w:semiHidden="0" w:name="Light Shading Accent 6"/>
-    <w:lsdException w:unhideWhenUsed="0" w:uiPriority="61" w:semiHidden="0" w:name="Light List Accent 6"/>
-    <w:lsdException w:unhideWhenUsed="0" w:uiPriority="62" w:semiHidden="0" w:name="Light Grid Accent 6"/>
-    <w:lsdException w:unhideWhenUsed="0" w:uiPriority="63" w:semiHidden="0" w:name="Medium Shading 1 Accent 6"/>
-    <w:lsdException w:unhideWhenUsed="0" w:uiPriority="64" w:semiHidden="0" w:name="Medium Shading 2 Accent 6"/>
-    <w:lsdException w:unhideWhenUsed="0" w:uiPriority="65" w:semiHidden="0" w:name="Medium List 1 Accent 6"/>
-    <w:lsdException w:unhideWhenUsed="0" w:uiPriority="66" w:semiHidden="0" w:name="Medium List 2 Accent 6"/>
-    <w:lsdException w:unhideWhenUsed="0" w:uiPriority="67" w:semiHidden="0" w:name="Medium Grid 1 Accent 6"/>
-    <w:lsdException w:unhideWhenUsed="0" w:uiPriority="68" w:semiHidden="0" w:name="Medium Grid 2 Accent 6"/>
-    <w:lsdException w:unhideWhenUsed="0" w:uiPriority="69" w:semiHidden="0" w:name="Medium Grid 3 Accent 6"/>
-    <w:lsdException w:unhideWhenUsed="0" w:uiPriority="70" w:semiHidden="0" w:name="Dark List Accent 6"/>
-    <w:lsdException w:unhideWhenUsed="0" w:uiPriority="71" w:semiHidden="0" w:name="Colorful Shading Accent 6"/>
-    <w:lsdException w:unhideWhenUsed="0" w:uiPriority="72" w:semiHidden="0" w:name="Colorful List Accent 6"/>
-    <w:lsdException w:unhideWhenUsed="0" w:uiPriority="73" w:semiHidden="0" w:name="Colorful Grid Accent 6"/>
+  <w:latentStyles w:defLockedState="0" w:defUIPriority="0" w:defSemiHidden="0" w:defUnhideWhenUsed="0" w:defQFormat="0" w:count="376">
+    <w:lsdException w:name="Normal" w:qFormat="1"/>
+    <w:lsdException w:name="heading 1" w:qFormat="1"/>
+    <w:lsdException w:name="heading 2" w:semiHidden="1" w:unhideWhenUsed="1" w:qFormat="1"/>
+    <w:lsdException w:name="heading 3" w:semiHidden="1" w:unhideWhenUsed="1" w:qFormat="1"/>
+    <w:lsdException w:name="heading 4" w:semiHidden="1" w:unhideWhenUsed="1" w:qFormat="1"/>
+    <w:lsdException w:name="heading 5" w:semiHidden="1" w:unhideWhenUsed="1" w:qFormat="1"/>
+    <w:lsdException w:name="heading 6" w:semiHidden="1" w:unhideWhenUsed="1" w:qFormat="1"/>
+    <w:lsdException w:name="heading 7" w:semiHidden="1" w:unhideWhenUsed="1" w:qFormat="1"/>
+    <w:lsdException w:name="heading 8" w:semiHidden="1" w:unhideWhenUsed="1" w:qFormat="1"/>
+    <w:lsdException w:name="heading 9" w:semiHidden="1" w:unhideWhenUsed="1" w:qFormat="1"/>
+    <w:lsdException w:name="caption" w:semiHidden="1" w:unhideWhenUsed="1" w:qFormat="1"/>
+    <w:lsdException w:name="Title" w:qFormat="1"/>
+    <w:lsdException w:name="Default Paragraph Font" w:semiHidden="1" w:uiPriority="1" w:unhideWhenUsed="1" w:qFormat="1"/>
+    <w:lsdException w:name="Subtitle" w:qFormat="1"/>
+    <w:lsdException w:name="Strong" w:qFormat="1"/>
+    <w:lsdException w:name="Emphasis" w:qFormat="1"/>
+    <w:lsdException w:name="HTML Top of Form" w:semiHidden="1" w:uiPriority="99" w:unhideWhenUsed="1"/>
+    <w:lsdException w:name="HTML Bottom of Form" w:semiHidden="1" w:uiPriority="99" w:unhideWhenUsed="1"/>
+    <w:lsdException w:name="Normal Table" w:semiHidden="1" w:uiPriority="99" w:unhideWhenUsed="1"/>
+    <w:lsdException w:name="No List" w:semiHidden="1" w:uiPriority="99" w:unhideWhenUsed="1"/>
+    <w:lsdException w:name="Outline List 1" w:semiHidden="1" w:uiPriority="99" w:unhideWhenUsed="1"/>
+    <w:lsdException w:name="Outline List 2" w:semiHidden="1" w:uiPriority="99" w:unhideWhenUsed="1"/>
+    <w:lsdException w:name="Outline List 3" w:semiHidden="1" w:uiPriority="99" w:unhideWhenUsed="1"/>
+    <w:lsdException w:name="Table Simple 1" w:semiHidden="1" w:unhideWhenUsed="1"/>
+    <w:lsdException w:name="Table Simple 2" w:semiHidden="1" w:unhideWhenUsed="1"/>
+    <w:lsdException w:name="Table Simple 3" w:semiHidden="1" w:unhideWhenUsed="1"/>
+    <w:lsdException w:name="Table Classic 1" w:semiHidden="1" w:unhideWhenUsed="1"/>
+    <w:lsdException w:name="Table Classic 2" w:semiHidden="1" w:unhideWhenUsed="1"/>
+    <w:lsdException w:name="Table Classic 3" w:semiHidden="1" w:unhideWhenUsed="1"/>
+    <w:lsdException w:name="Table Classic 4" w:semiHidden="1" w:unhideWhenUsed="1"/>
+    <w:lsdException w:name="Table Colorful 1" w:semiHidden="1" w:unhideWhenUsed="1"/>
+    <w:lsdException w:name="Table Colorful 2" w:semiHidden="1" w:unhideWhenUsed="1"/>
+    <w:lsdException w:name="Table Colorful 3" w:semiHidden="1" w:unhideWhenUsed="1"/>
+    <w:lsdException w:name="Table Columns 1" w:semiHidden="1" w:unhideWhenUsed="1"/>
+    <w:lsdException w:name="Table Columns 2" w:semiHidden="1" w:unhideWhenUsed="1"/>
+    <w:lsdException w:name="Table Columns 3" w:semiHidden="1" w:unhideWhenUsed="1"/>
+    <w:lsdException w:name="Table Columns 4" w:semiHidden="1" w:unhideWhenUsed="1"/>
+    <w:lsdException w:name="Table Columns 5" w:semiHidden="1" w:unhideWhenUsed="1"/>
+    <w:lsdException w:name="Table Grid 1" w:semiHidden="1" w:unhideWhenUsed="1"/>
+    <w:lsdException w:name="Table Grid 2" w:semiHidden="1" w:unhideWhenUsed="1"/>
+    <w:lsdException w:name="Table Grid 3" w:semiHidden="1" w:unhideWhenUsed="1"/>
+    <w:lsdException w:name="Table Grid 4" w:semiHidden="1" w:unhideWhenUsed="1"/>
+    <w:lsdException w:name="Table Grid 5" w:semiHidden="1" w:unhideWhenUsed="1"/>
+    <w:lsdException w:name="Table Grid 6" w:semiHidden="1" w:unhideWhenUsed="1"/>
+    <w:lsdException w:name="Table Grid 7" w:semiHidden="1" w:unhideWhenUsed="1"/>
+    <w:lsdException w:name="Table Grid 8" w:semiHidden="1" w:unhideWhenUsed="1"/>
+    <w:lsdException w:name="Table List 1" w:semiHidden="1" w:unhideWhenUsed="1"/>
+    <w:lsdException w:name="Table List 2" w:semiHidden="1" w:unhideWhenUsed="1"/>
+    <w:lsdException w:name="Table List 3" w:semiHidden="1" w:unhideWhenUsed="1"/>
+    <w:lsdException w:name="Table List 4" w:semiHidden="1" w:unhideWhenUsed="1"/>
+    <w:lsdException w:name="Table List 5" w:semiHidden="1" w:unhideWhenUsed="1"/>
+    <w:lsdException w:name="Table List 6" w:semiHidden="1" w:unhideWhenUsed="1"/>
+    <w:lsdException w:name="Table List 7" w:semiHidden="1" w:unhideWhenUsed="1"/>
+    <w:lsdException w:name="Table List 8" w:semiHidden="1" w:unhideWhenUsed="1"/>
+    <w:lsdException w:name="Table 3D effects 1" w:semiHidden="1" w:unhideWhenUsed="1"/>
+    <w:lsdException w:name="Table 3D effects 2" w:semiHidden="1" w:unhideWhenUsed="1"/>
+    <w:lsdException w:name="Table 3D effects 3" w:semiHidden="1" w:unhideWhenUsed="1"/>
+    <w:lsdException w:name="Table Contemporary" w:semiHidden="1" w:unhideWhenUsed="1"/>
+    <w:lsdException w:name="Table Elegant" w:semiHidden="1" w:unhideWhenUsed="1"/>
+    <w:lsdException w:name="Table Professional" w:semiHidden="1" w:unhideWhenUsed="1"/>
+    <w:lsdException w:name="Table Subtle 1" w:semiHidden="1" w:unhideWhenUsed="1"/>
+    <w:lsdException w:name="Table Subtle 2" w:semiHidden="1" w:unhideWhenUsed="1"/>
+    <w:lsdException w:name="Table Web 1" w:semiHidden="1" w:unhideWhenUsed="1"/>
+    <w:lsdException w:name="Table Web 2" w:semiHidden="1" w:unhideWhenUsed="1"/>
+    <w:lsdException w:name="Table Web 3" w:semiHidden="1" w:unhideWhenUsed="1"/>
+    <w:lsdException w:name="Table Grid" w:qFormat="1"/>
+    <w:lsdException w:name="Table Theme" w:semiHidden="1" w:unhideWhenUsed="1"/>
+    <w:lsdException w:name="Placeholder Text" w:semiHidden="1" w:uiPriority="99"/>
+    <w:lsdException w:name="No Spacing" w:uiPriority="99"/>
+    <w:lsdException w:name="Light Shading" w:uiPriority="60"/>
+    <w:lsdException w:name="Light List" w:uiPriority="61"/>
+    <w:lsdException w:name="Light Grid" w:uiPriority="62"/>
+    <w:lsdException w:name="Medium Shading 1" w:uiPriority="63"/>
+    <w:lsdException w:name="Medium Shading 2" w:uiPriority="64"/>
+    <w:lsdException w:name="Medium List 1" w:uiPriority="65"/>
+    <w:lsdException w:name="Medium List 2" w:uiPriority="66"/>
+    <w:lsdException w:name="Medium Grid 1" w:uiPriority="67"/>
+    <w:lsdException w:name="Medium Grid 2" w:uiPriority="68"/>
+    <w:lsdException w:name="Medium Grid 3" w:uiPriority="69"/>
+    <w:lsdException w:name="Dark List" w:uiPriority="70"/>
+    <w:lsdException w:name="Colorful Shading" w:uiPriority="71"/>
+    <w:lsdException w:name="Colorful List" w:uiPriority="72"/>
+    <w:lsdException w:name="Colorful Grid" w:uiPriority="73"/>
+    <w:lsdException w:name="Light Shading Accent 1" w:uiPriority="60"/>
+    <w:lsdException w:name="Light List Accent 1" w:uiPriority="61"/>
+    <w:lsdException w:name="Light Grid Accent 1" w:uiPriority="62"/>
+    <w:lsdException w:name="Medium Shading 1 Accent 1" w:uiPriority="63"/>
+    <w:lsdException w:name="Medium Shading 2 Accent 1" w:uiPriority="64"/>
+    <w:lsdException w:name="Medium List 1 Accent 1" w:uiPriority="65"/>
+    <w:lsdException w:name="Revision" w:semiHidden="1" w:uiPriority="99"/>
+    <w:lsdException w:name="List Paragraph" w:uiPriority="99"/>
+    <w:lsdException w:name="Quote" w:uiPriority="99"/>
+    <w:lsdException w:name="Intense Quote" w:uiPriority="99"/>
+    <w:lsdException w:name="Medium List 2 Accent 1" w:uiPriority="66"/>
+    <w:lsdException w:name="Medium Grid 1 Accent 1" w:uiPriority="67"/>
+    <w:lsdException w:name="Medium Grid 2 Accent 1" w:uiPriority="68"/>
+    <w:lsdException w:name="Medium Grid 3 Accent 1" w:uiPriority="69"/>
+    <w:lsdException w:name="Dark List Accent 1" w:uiPriority="70"/>
+    <w:lsdException w:name="Colorful Shading Accent 1" w:uiPriority="71"/>
+    <w:lsdException w:name="Colorful List Accent 1" w:uiPriority="72"/>
+    <w:lsdException w:name="Colorful Grid Accent 1" w:uiPriority="73"/>
+    <w:lsdException w:name="Light Shading Accent 2" w:uiPriority="60"/>
+    <w:lsdException w:name="Light List Accent 2" w:uiPriority="61"/>
+    <w:lsdException w:name="Light Grid Accent 2" w:uiPriority="62"/>
+    <w:lsdException w:name="Medium Shading 1 Accent 2" w:uiPriority="63"/>
+    <w:lsdException w:name="Medium Shading 2 Accent 2" w:uiPriority="64"/>
+    <w:lsdException w:name="Medium List 1 Accent 2" w:uiPriority="65"/>
+    <w:lsdException w:name="Medium List 2 Accent 2" w:uiPriority="66"/>
+    <w:lsdException w:name="Medium Grid 1 Accent 2" w:uiPriority="67"/>
+    <w:lsdException w:name="Medium Grid 2 Accent 2" w:uiPriority="68"/>
+    <w:lsdException w:name="Medium Grid 3 Accent 2" w:uiPriority="69"/>
+    <w:lsdException w:name="Dark List Accent 2" w:uiPriority="70"/>
+    <w:lsdException w:name="Colorful Shading Accent 2" w:uiPriority="71"/>
+    <w:lsdException w:name="Colorful List Accent 2" w:uiPriority="72"/>
+    <w:lsdException w:name="Colorful Grid Accent 2" w:uiPriority="73"/>
+    <w:lsdException w:name="Light Shading Accent 3" w:uiPriority="60"/>
+    <w:lsdException w:name="Light List Accent 3" w:uiPriority="61"/>
+    <w:lsdException w:name="Light Grid Accent 3" w:uiPriority="62"/>
+    <w:lsdException w:name="Medium Shading 1 Accent 3" w:uiPriority="63"/>
+    <w:lsdException w:name="Medium Shading 2 Accent 3" w:uiPriority="64"/>
+    <w:lsdException w:name="Medium List 1 Accent 3" w:uiPriority="65"/>
+    <w:lsdException w:name="Medium List 2 Accent 3" w:uiPriority="66"/>
+    <w:lsdException w:name="Medium Grid 1 Accent 3" w:uiPriority="67"/>
+    <w:lsdException w:name="Medium Grid 2 Accent 3" w:uiPriority="68"/>
+    <w:lsdException w:name="Medium Grid 3 Accent 3" w:uiPriority="69"/>
+    <w:lsdException w:name="Dark List Accent 3" w:uiPriority="70"/>
+    <w:lsdException w:name="Colorful Shading Accent 3" w:uiPriority="71"/>
+    <w:lsdException w:name="Colorful List Accent 3" w:uiPriority="72"/>
+    <w:lsdException w:name="Colorful Grid Accent 3" w:uiPriority="73"/>
+    <w:lsdException w:name="Light Shading Accent 4" w:uiPriority="60"/>
+    <w:lsdException w:name="Light List Accent 4" w:uiPriority="61"/>
+    <w:lsdException w:name="Light Grid Accent 4" w:uiPriority="62"/>
+    <w:lsdException w:name="Medium Shading 1 Accent 4" w:uiPriority="63"/>
+    <w:lsdException w:name="Medium Shading 2 Accent 4" w:uiPriority="64"/>
+    <w:lsdException w:name="Medium List 1 Accent 4" w:uiPriority="65"/>
+    <w:lsdException w:name="Medium List 2 Accent 4" w:uiPriority="66"/>
+    <w:lsdException w:name="Medium Grid 1 Accent 4" w:uiPriority="67"/>
+    <w:lsdException w:name="Medium Grid 2 Accent 4" w:uiPriority="68"/>
+    <w:lsdException w:name="Medium Grid 3 Accent 4" w:uiPriority="69"/>
+    <w:lsdException w:name="Dark List Accent 4" w:uiPriority="70"/>
+    <w:lsdException w:name="Colorful Shading Accent 4" w:uiPriority="71"/>
+    <w:lsdException w:name="Colorful List Accent 4" w:uiPriority="72"/>
+    <w:lsdException w:name="Colorful Grid Accent 4" w:uiPriority="73"/>
+    <w:lsdException w:name="Light Shading Accent 5" w:uiPriority="60"/>
+    <w:lsdException w:name="Light List Accent 5" w:uiPriority="61"/>
+    <w:lsdException w:name="Light Grid Accent 5" w:uiPriority="62"/>
+    <w:lsdException w:name="Medium Shading 1 Accent 5" w:uiPriority="63"/>
+    <w:lsdException w:name="Medium Shading 2 Accent 5" w:uiPriority="64"/>
+    <w:lsdException w:name="Medium List 1 Accent 5" w:uiPriority="65"/>
+    <w:lsdException w:name="Medium List 2 Accent 5" w:uiPriority="66"/>
+    <w:lsdException w:name="Medium Grid 1 Accent 5" w:uiPriority="67"/>
+    <w:lsdException w:name="Medium Grid 2 Accent 5" w:uiPriority="68"/>
+    <w:lsdException w:name="Medium Grid 3 Accent 5" w:uiPriority="69"/>
+    <w:lsdException w:name="Dark List Accent 5" w:uiPriority="70"/>
+    <w:lsdException w:name="Colorful Shading Accent 5" w:uiPriority="71"/>
+    <w:lsdException w:name="Colorful List Accent 5" w:uiPriority="72"/>
+    <w:lsdException w:name="Colorful Grid Accent 5" w:uiPriority="73"/>
+    <w:lsdException w:name="Light Shading Accent 6" w:uiPriority="60"/>
+    <w:lsdException w:name="Light List Accent 6" w:uiPriority="61"/>
+    <w:lsdException w:name="Light Grid Accent 6" w:uiPriority="62"/>
+    <w:lsdException w:name="Medium Shading 1 Accent 6" w:uiPriority="63"/>
+    <w:lsdException w:name="Medium Shading 2 Accent 6" w:uiPriority="64"/>
+    <w:lsdException w:name="Medium List 1 Accent 6" w:uiPriority="65"/>
+    <w:lsdException w:name="Medium List 2 Accent 6" w:uiPriority="66"/>
+    <w:lsdException w:name="Medium Grid 1 Accent 6" w:uiPriority="67"/>
+    <w:lsdException w:name="Medium Grid 2 Accent 6" w:uiPriority="68"/>
+    <w:lsdException w:name="Medium Grid 3 Accent 6" w:uiPriority="69"/>
+    <w:lsdException w:name="Dark List Accent 6" w:uiPriority="70"/>
+    <w:lsdException w:name="Colorful Shading Accent 6" w:uiPriority="71"/>
+    <w:lsdException w:name="Colorful List Accent 6" w:uiPriority="72"/>
+    <w:lsdException w:name="Colorful Grid Accent 6" w:uiPriority="73"/>
+    <w:lsdException w:name="Subtle Emphasis" w:uiPriority="19" w:qFormat="1"/>
+    <w:lsdException w:name="Intense Emphasis" w:uiPriority="21" w:qFormat="1"/>
+    <w:lsdException w:name="Subtle Reference" w:uiPriority="31" w:qFormat="1"/>
+    <w:lsdException w:name="Intense Reference" w:uiPriority="32" w:qFormat="1"/>
+    <w:lsdException w:name="Book Title" w:uiPriority="33" w:qFormat="1"/>
+    <w:lsdException w:name="Bibliography" w:semiHidden="1" w:uiPriority="37" w:unhideWhenUsed="1"/>
+    <w:lsdException w:name="TOC Heading" w:semiHidden="1" w:uiPriority="39" w:unhideWhenUsed="1" w:qFormat="1"/>
+    <w:lsdException w:name="Plain Table 1" w:uiPriority="41"/>
+    <w:lsdException w:name="Plain Table 2" w:uiPriority="42"/>
+    <w:lsdException w:name="Plain Table 3" w:uiPriority="43"/>
+    <w:lsdException w:name="Plain Table 4" w:uiPriority="44"/>
+    <w:lsdException w:name="Plain Table 5" w:uiPriority="45"/>
+    <w:lsdException w:name="Grid Table Light" w:uiPriority="40"/>
+    <w:lsdException w:name="Grid Table 1 Light" w:uiPriority="46"/>
+    <w:lsdException w:name="Grid Table 2" w:uiPriority="47"/>
+    <w:lsdException w:name="Grid Table 3" w:uiPriority="48"/>
+    <w:lsdException w:name="Grid Table 4" w:uiPriority="49"/>
+    <w:lsdException w:name="Grid Table 5 Dark" w:uiPriority="50"/>
+    <w:lsdException w:name="Grid Table 6 Colorful" w:uiPriority="51"/>
+    <w:lsdException w:name="Grid Table 7 Colorful" w:uiPriority="52"/>
+    <w:lsdException w:name="Grid Table 1 Light Accent 1" w:uiPriority="46"/>
+    <w:lsdException w:name="Grid Table 2 Accent 1" w:uiPriority="47"/>
+    <w:lsdException w:name="Grid Table 3 Accent 1" w:uiPriority="48"/>
+    <w:lsdException w:name="Grid Table 4 Accent 1" w:uiPriority="49"/>
+    <w:lsdException w:name="Grid Table 5 Dark Accent 1" w:uiPriority="50"/>
+    <w:lsdException w:name="Grid Table 6 Colorful Accent 1" w:uiPriority="51"/>
+    <w:lsdException w:name="Grid Table 7 Colorful Accent 1" w:uiPriority="52"/>
+    <w:lsdException w:name="Grid Table 1 Light Accent 2" w:uiPriority="46"/>
+    <w:lsdException w:name="Grid Table 2 Accent 2" w:uiPriority="47"/>
+    <w:lsdException w:name="Grid Table 3 Accent 2" w:uiPriority="48"/>
+    <w:lsdException w:name="Grid Table 4 Accent 2" w:uiPriority="49"/>
+    <w:lsdException w:name="Grid Table 5 Dark Accent 2" w:uiPriority="50"/>
+    <w:lsdException w:name="Grid Table 6 Colorful Accent 2" w:uiPriority="51"/>
+    <w:lsdException w:name="Grid Table 7 Colorful Accent 2" w:uiPriority="52"/>
+    <w:lsdException w:name="Grid Table 1 Light Accent 3" w:uiPriority="46"/>
+    <w:lsdException w:name="Grid Table 2 Accent 3" w:uiPriority="47"/>
+    <w:lsdException w:name="Grid Table 3 Accent 3" w:uiPriority="48"/>
+    <w:lsdException w:name="Grid Table 4 Accent 3" w:uiPriority="49"/>
+    <w:lsdException w:name="Grid Table 5 Dark Accent 3" w:uiPriority="50"/>
+    <w:lsdException w:name="Grid Table 6 Colorful Accent 3" w:uiPriority="51"/>
+    <w:lsdException w:name="Grid Table 7 Colorful Accent 3" w:uiPriority="52"/>
+    <w:lsdException w:name="Grid Table 1 Light Accent 4" w:uiPriority="46"/>
+    <w:lsdException w:name="Grid Table 2 Accent 4" w:uiPriority="47"/>
+    <w:lsdException w:name="Grid Table 3 Accent 4" w:uiPriority="48"/>
+    <w:lsdException w:name="Grid Table 4 Accent 4" w:uiPriority="49"/>
+    <w:lsdException w:name="Grid Table 5 Dark Accent 4" w:uiPriority="50"/>
+    <w:lsdException w:name="Grid Table 6 Colorful Accent 4" w:uiPriority="51"/>
+    <w:lsdException w:name="Grid Table 7 Colorful Accent 4" w:uiPriority="52"/>
+    <w:lsdException w:name="Grid Table 1 Light Accent 5" w:uiPriority="46"/>
+    <w:lsdException w:name="Grid Table 2 Accent 5" w:uiPriority="47"/>
+    <w:lsdException w:name="Grid Table 3 Accent 5" w:uiPriority="48"/>
+    <w:lsdException w:name="Grid Table 4 Accent 5" w:uiPriority="49"/>
+    <w:lsdException w:name="Grid Table 5 Dark Accent 5" w:uiPriority="50"/>
+    <w:lsdException w:name="Grid Table 6 Colorful Accent 5" w:uiPriority="51"/>
+    <w:lsdException w:name="Grid Table 7 Colorful Accent 5" w:uiPriority="52"/>
+    <w:lsdException w:name="Grid Table 1 Light Accent 6" w:uiPriority="46"/>
+    <w:lsdException w:name="Grid Table 2 Accent 6" w:uiPriority="47"/>
+    <w:lsdException w:name="Grid Table 3 Accent 6" w:uiPriority="48"/>
+    <w:lsdException w:name="Grid Table 4 Accent 6" w:uiPriority="49"/>
+    <w:lsdException w:name="Grid Table 5 Dark Accent 6" w:uiPriority="50"/>
+    <w:lsdException w:name="Grid Table 6 Colorful Accent 6" w:uiPriority="51"/>
+    <w:lsdException w:name="Grid Table 7 Colorful Accent 6" w:uiPriority="52"/>
+    <w:lsdException w:name="List Table 1 Light" w:uiPriority="46"/>
+    <w:lsdException w:name="List Table 2" w:uiPriority="47"/>
+    <w:lsdException w:name="List Table 3" w:uiPriority="48"/>
+    <w:lsdException w:name="List Table 4" w:uiPriority="49"/>
+    <w:lsdException w:name="List Table 5 Dark" w:uiPriority="50"/>
+    <w:lsdException w:name="List Table 6 Colorful" w:uiPriority="51"/>
+    <w:lsdException w:name="List Table 7 Colorful" w:uiPriority="52"/>
+    <w:lsdException w:name="List Table 1 Light Accent 1" w:uiPriority="46"/>
+    <w:lsdException w:name="List Table 2 Accent 1" w:uiPriority="47"/>
+    <w:lsdException w:name="List Table 3 Accent 1" w:uiPriority="48"/>
+    <w:lsdException w:name="List Table 4 Accent 1" w:uiPriority="49"/>
+    <w:lsdException w:name="List Table 5 Dark Accent 1" w:uiPriority="50"/>
+    <w:lsdException w:name="List Table 6 Colorful Accent 1" w:uiPriority="51"/>
+    <w:lsdException w:name="List Table 7 Colorful Accent 1" w:uiPriority="52"/>
+    <w:lsdException w:name="List Table 1 Light Accent 2" w:uiPriority="46"/>
+    <w:lsdException w:name="List Table 2 Accent 2" w:uiPriority="47"/>
+    <w:lsdException w:name="List Table 3 Accent 2" w:uiPriority="48"/>
+    <w:lsdException w:name="List Table 4 Accent 2" w:uiPriority="49"/>
+    <w:lsdException w:name="List Table 5 Dark Accent 2" w:uiPriority="50"/>
+    <w:lsdException w:name="List Table 6 Colorful Accent 2" w:uiPriority="51"/>
+    <w:lsdException w:name="List Table 7 Colorful Accent 2" w:uiPriority="52"/>
+    <w:lsdException w:name="List Table 1 Light Accent 3" w:uiPriority="46"/>
+    <w:lsdException w:name="List Table 2 Accent 3" w:uiPriority="47"/>
+    <w:lsdException w:name="List Table 3 Accent 3" w:uiPriority="48"/>
+    <w:lsdException w:name="List Table 4 Accent 3" w:uiPriority="49"/>
+    <w:lsdException w:name="List Table 5 Dark Accent 3" w:uiPriority="50"/>
+    <w:lsdException w:name="List Table 6 Colorful Accent 3" w:uiPriority="51"/>
+    <w:lsdException w:name="List Table 7 Colorful Accent 3" w:uiPriority="52"/>
+    <w:lsdException w:name="List Table 1 Light Accent 4" w:uiPriority="46"/>
+    <w:lsdException w:name="List Table 2 Accent 4" w:uiPriority="47"/>
+    <w:lsdException w:name="List Table 3 Accent 4" w:uiPriority="48"/>
+    <w:lsdException w:name="List Table 4 Accent 4" w:uiPriority="49"/>
+    <w:lsdException w:name="List Table 5 Dark Accent 4" w:uiPriority="50"/>
+    <w:lsdException w:name="List Table 6 Colorful Accent 4" w:uiPriority="51"/>
+    <w:lsdException w:name="List Table 7 Colorful Accent 4" w:uiPriority="52"/>
+    <w:lsdException w:name="List Table 1 Light Accent 5" w:uiPriority="46"/>
+    <w:lsdException w:name="List Table 2 Accent 5" w:uiPriority="47"/>
+    <w:lsdException w:name="List Table 3 Accent 5" w:uiPriority="48"/>
+    <w:lsdException w:name="List Table 4 Accent 5" w:uiPriority="49"/>
+    <w:lsdException w:name="List Table 5 Dark Accent 5" w:uiPriority="50"/>
+    <w:lsdException w:name="List Table 6 Colorful Accent 5" w:uiPriority="51"/>
+    <w:lsdException w:name="List Table 7 Colorful Accent 5" w:uiPriority="52"/>
+    <w:lsdException w:name="List Table 1 Light Accent 6" w:uiPriority="46"/>
+    <w:lsdException w:name="List Table 2 Accent 6" w:uiPriority="47"/>
+    <w:lsdException w:name="List Table 3 Accent 6" w:uiPriority="48"/>
+    <w:lsdException w:name="List Table 4 Accent 6" w:uiPriority="49"/>
+    <w:lsdException w:name="List Table 5 Dark Accent 6" w:uiPriority="50"/>
+    <w:lsdException w:name="List Table 6 Colorful Accent 6" w:uiPriority="51"/>
+    <w:lsdException w:name="List Table 7 Colorful Accent 6" w:uiPriority="52"/>
+    <w:lsdException w:name="Mention" w:semiHidden="1" w:uiPriority="99" w:unhideWhenUsed="1"/>
+    <w:lsdException w:name="Smart Hyperlink" w:semiHidden="1" w:uiPriority="99" w:unhideWhenUsed="1"/>
+    <w:lsdException w:name="Hashtag" w:semiHidden="1" w:uiPriority="99" w:unhideWhenUsed="1"/>
+    <w:lsdException w:name="Unresolved Mention" w:semiHidden="1" w:uiPriority="99" w:unhideWhenUsed="1"/>
+    <w:lsdException w:name="Smart Link" w:semiHidden="1" w:uiPriority="99" w:unhideWhenUsed="1"/>
   </w:latentStyles>
-  <w:style w:type="paragraph" w:default="1" w:styleId="1">
+  <w:style w:type="paragraph" w:default="1" w:styleId="a">
     <w:name w:val="Normal"/>
     <w:qFormat/>
-    <w:uiPriority w:val="0"/>
     <w:pPr>
       <w:widowControl w:val="0"/>
       <w:jc w:val="both"/>
     </w:pPr>
     <w:rPr>
-      <w:rFonts w:asciiTheme="minorHAnsi" w:hAnsiTheme="minorHAnsi" w:eastAsiaTheme="minorEastAsia" w:cstheme="minorBidi"/>
       <w:kern w:val="2"/>
       <w:sz w:val="21"/>
       <w:szCs w:val="24"/>
-      <w:lang w:val="en-US" w:eastAsia="zh-CN" w:bidi="ar-SA"/>
     </w:rPr>
   </w:style>
-  <w:style w:type="character" w:default="1" w:styleId="4">
+  <w:style w:type="character" w:default="1" w:styleId="a0">
     <w:name w:val="Default Paragraph Font"/>
+    <w:uiPriority w:val="1"/>
     <w:semiHidden/>
     <w:unhideWhenUsed/>
-    <w:qFormat/>
-    <w:uiPriority w:val="1"/>
   </w:style>
-  <w:style w:type="table" w:default="1" w:styleId="2">
+  <w:style w:type="table" w:default="1" w:styleId="a1">
     <w:name w:val="Normal Table"/>
+    <w:uiPriority w:val="99"/>
     <w:semiHidden/>
     <w:unhideWhenUsed/>
-    <w:uiPriority w:val="99"/>
     <w:tblPr>
+      <w:tblInd w:w="0" w:type="dxa"/>
       <w:tblCellMar>
         <w:top w:w="0" w:type="dxa"/>
         <w:left w:w="108" w:type="dxa"/>
@@ -842,23 +963,28 @@
       </w:tblCellMar>
     </w:tblPr>
   </w:style>
-  <w:style w:type="table" w:styleId="3">
+  <w:style w:type="numbering" w:default="1" w:styleId="a2">
+    <w:name w:val="No List"/>
+    <w:uiPriority w:val="99"/>
+    <w:semiHidden/>
+    <w:unhideWhenUsed/>
+  </w:style>
+  <w:style w:type="table" w:styleId="a3">
     <w:name w:val="Table Grid"/>
-    <w:basedOn w:val="2"/>
+    <w:basedOn w:val="a1"/>
     <w:qFormat/>
-    <w:uiPriority w:val="0"/>
     <w:pPr>
       <w:widowControl w:val="0"/>
       <w:jc w:val="both"/>
     </w:pPr>
     <w:tblPr>
       <w:tblBorders>
-        <w:top w:val="single" w:color="auto" w:sz="4" w:space="0"/>
-        <w:left w:val="single" w:color="auto" w:sz="4" w:space="0"/>
-        <w:bottom w:val="single" w:color="auto" w:sz="4" w:space="0"/>
-        <w:right w:val="single" w:color="auto" w:sz="4" w:space="0"/>
-        <w:insideH w:val="single" w:color="auto" w:sz="4" w:space="0"/>
-        <w:insideV w:val="single" w:color="auto" w:sz="4" w:space="0"/>
+        <w:top w:val="single" w:sz="4" w:space="0" w:color="auto"/>
+        <w:left w:val="single" w:sz="4" w:space="0" w:color="auto"/>
+        <w:bottom w:val="single" w:sz="4" w:space="0" w:color="auto"/>
+        <w:right w:val="single" w:sz="4" w:space="0" w:color="auto"/>
+        <w:insideH w:val="single" w:sz="4" w:space="0" w:color="auto"/>
+        <w:insideV w:val="single" w:sz="4" w:space="0" w:color="auto"/>
       </w:tblBorders>
     </w:tblPr>
   </w:style>
@@ -1117,6 +1243,7 @@
     </a:fmtScheme>
   </a:themeElements>
   <a:objectDefaults/>
+  <a:extraClrSchemeLst/>
 </a:theme>
 </file>
 

</xml_diff>